<commit_message>
New translations 5 day ux rct + washtext_video scripts_onboarding.docx (Zulu)
</commit_message>
<xml_diff>
--- a/translations/parenttext_5day_south_africa/zu/zu_5 Day UX RCT + WASHText_Video Scripts_Onboarding.docx
+++ b/translations/parenttext_5day_south_africa/zu/zu_5 Day UX RCT + WASHText_Video Scripts_Onboarding.docx
@@ -176,7 +176,7 @@
               <w:pStyle w:val="P68B1DB1-Normal3"/>
             </w:pPr>
             <w:r>
-              <w:t xml:space="preserve">Welcome to ParentText! </w:t>
+              <w:t xml:space="preserve">Siyakwamukela kuJabuChat! </w:t>
             </w:r>
           </w:p>
           <w:p>
@@ -201,13 +201,13 @@
               <w:pStyle w:val="P68B1DB1-Normal3"/>
             </w:pPr>
             <w:r>
-              <w:t xml:space="preserve">ParentText is like having a supportive friend by your side, guiding you through the ups and downs of raising your child. </w:t>
-              <w:br w:type="textWrapping"/>
-              <w:br w:type="textWrapping"/>
-              <w:t xml:space="preserve">Created by a team of experts from the University of Cape Town, the University of Oxford, Fort Hare University, Clowns Without Borders South Africa, and Parenting for Lifelong Health, ParentText has been tested worldwide to ensure it offers the best help possible. </w:t>
-              <w:br w:type="textWrapping"/>
-              <w:br w:type="textWrapping"/>
-              <w:t xml:space="preserve">I am ______, your guide. Even though I might seem human, I am a robot created by Parenting for Lifelong Health and UNICEF to support you in your parenting journey. </w:t>
+              <w:t xml:space="preserve">I-JabuChat ifana nokuba nomngani okwesekayo eduze kwakho, ekuhola endleleni yokukhulisa ingane yakho. </w:t>
+              <w:br w:type="textWrapping"/>
+              <w:br w:type="textWrapping"/>
+              <w:t xml:space="preserve">Idalwe iqembu lochwepheshe baseNyuvesi yaseKapa, iNyuvesi yase-Oxford, iNyuvesi yaseFort Hare, Clowns Without Borders South Africa neParenting of Lifelong Health, iJabuChat isihlolwe umhlaba wonke ukuqiniseka ukuthi uthola usizo oluphakeme. </w:t>
+              <w:br w:type="textWrapping"/>
+              <w:br w:type="textWrapping"/>
+              <w:t xml:space="preserve">Ngingu ______, umholi wakho. Noma ngibonakala njengomuntu, ngiyirobhothi elidalwe nguParenting for Lifelong Health ne-UNICEF ukukweseka endleleni yakho yobuzali. </w:t>
             </w:r>
           </w:p>
         </w:tc>
@@ -266,10 +266,10 @@
               <w:pStyle w:val="P68B1DB1-Normal3"/>
             </w:pPr>
             <w:r>
-              <w:t xml:space="preserve">Let us see how ParentText works. </w:t>
-              <w:br w:type="textWrapping"/>
-              <w:br w:type="textWrapping"/>
-              <w:t xml:space="preserve">ParentText offers 5 daily lessons to improve your relationship with your child or teen. Once you complete all 5 daily lessons, you will earn a positive parenting certificate! </w:t>
+              <w:t xml:space="preserve">Masibone ukuthi iJabuChat isebenza kanjani. </w:t>
+              <w:br w:type="textWrapping"/>
+              <w:br w:type="textWrapping"/>
+              <w:t xml:space="preserve">I-JabuChat ukupha izifundo zosuku oziyi-5 ukuthuthukisa ubudlelwano nengane yakho noma osemusha wakho. Uma usuqede zonke izifundo zosuku eziyi-5, uzothola isitifiketi esihle sobuzali! </w:t>
             </w:r>
           </w:p>
           <w:p>
@@ -307,21 +307,21 @@
               <w:pStyle w:val="P68B1DB1-Normal3"/>
             </w:pPr>
             <w:r>
-              <w:t xml:space="preserve">Improve My Relationship with My Child or Teen</w:t>
-              <w:br w:type="textWrapping"/>
-              <w:br w:type="textWrapping"/>
-              <w:t xml:space="preserve">Spending One-on-one Time with My Child or Teen </w:t>
-              <w:br w:type="textWrapping"/>
-              <w:br w:type="textWrapping"/>
-              <w:t xml:space="preserve">Giving Praise </w:t>
-              <w:br w:type="textWrapping"/>
-              <w:br w:type="textWrapping"/>
-              <w:t xml:space="preserve">Creating a Routine for One-on-one Time </w:t>
-              <w:br w:type="textWrapping"/>
-              <w:t xml:space="preserve">Noticing Feelings During One-on-one Time </w:t>
-              <w:br w:type="textWrapping"/>
-              <w:br w:type="textWrapping"/>
-              <w:t xml:space="preserve">Keeping Calm When We Are Stressed </w:t>
+              <w:t xml:space="preserve">Thuthukisa Ubudlelwano Bami Nengane Yami</w:t>
+              <w:br w:type="textWrapping"/>
+              <w:br w:type="textWrapping"/>
+              <w:t xml:space="preserve">Ukuchitha Isikhathi Sisobabili Nengane Yami</w:t>
+              <w:br w:type="textWrapping"/>
+              <w:br w:type="textWrapping"/>
+              <w:t>Ncoma</w:t>
+              <w:br w:type="textWrapping"/>
+              <w:br w:type="textWrapping"/>
+              <w:t xml:space="preserve">Ukwakha Uhlelo Lokuba Nesikhathi Ninobabili</w:t>
+              <w:br w:type="textWrapping"/>
+              <w:t xml:space="preserve">Ukubona Imizwa Ngesikhathi Ninobabili </w:t>
+              <w:br w:type="textWrapping"/>
+              <w:br w:type="textWrapping"/>
+              <w:t xml:space="preserve">Ukuzola Uma Sikhathazekile </w:t>
               <w:br w:type="textWrapping"/>
               <w:br w:type="textWrapping"/>
             </w:r>
@@ -355,55 +355,55 @@
               <w:pStyle w:val="P68B1DB1-Normal3"/>
             </w:pPr>
             <w:r>
-              <w:t xml:space="preserve">Now, let’s see what a lesson in ParentText looks like. </w:t>
-            </w:r>
-          </w:p>
-          <w:p>
-            <w:pPr>
-              <w:spacing w:after="0" w:line="276" w:lineRule="auto"/>
-              <w:jc w:val="left"/>
-              <w:rPr>
-                <w:color w:val="000000"/>
-                <w:shd w:fill="auto" w:val="clear"/>
-              </w:rPr>
-            </w:pPr>
-          </w:p>
-          <w:p>
-            <w:pPr>
-              <w:spacing w:after="0" w:line="276" w:lineRule="auto"/>
-              <w:jc w:val="left"/>
-              <w:rPr>
-                <w:color w:val="000000"/>
-                <w:shd w:fill="auto" w:val="clear"/>
-              </w:rPr>
-              <w:pStyle w:val="P68B1DB1-Normal3"/>
-            </w:pPr>
-            <w:r>
-              <w:t xml:space="preserve">You'll receive a daily notification to remind you to complete your lesson. And if you miss it, it is also okay! You can always return to ParentText anytime to catch up on your lesson.</w:t>
-            </w:r>
-          </w:p>
-          <w:p>
-            <w:pPr>
-              <w:spacing w:after="0" w:line="276" w:lineRule="auto"/>
-              <w:jc w:val="left"/>
-              <w:rPr>
-                <w:color w:val="000000"/>
-                <w:shd w:fill="auto" w:val="clear"/>
-              </w:rPr>
-            </w:pPr>
-          </w:p>
-          <w:p>
-            <w:pPr>
-              <w:spacing w:after="0" w:line="276" w:lineRule="auto"/>
-              <w:jc w:val="left"/>
-              <w:rPr>
-                <w:color w:val="000000"/>
-                <w:shd w:fill="auto" w:val="clear"/>
-              </w:rPr>
-              <w:pStyle w:val="P68B1DB1-Normal3"/>
-            </w:pPr>
-            <w:r>
-              <w:t xml:space="preserve">Each lesson is a mix of quizzes, comics, tips, and a fun activity to try at home with your child or family.</w:t>
+              <w:t xml:space="preserve">Manje, masibone ukuthi isifundo kuJabuChat sibukeka kanjani. </w:t>
+            </w:r>
+          </w:p>
+          <w:p>
+            <w:pPr>
+              <w:spacing w:after="0" w:line="276" w:lineRule="auto"/>
+              <w:jc w:val="left"/>
+              <w:rPr>
+                <w:color w:val="000000"/>
+                <w:shd w:fill="auto" w:val="clear"/>
+              </w:rPr>
+            </w:pPr>
+          </w:p>
+          <w:p>
+            <w:pPr>
+              <w:spacing w:after="0" w:line="276" w:lineRule="auto"/>
+              <w:jc w:val="left"/>
+              <w:rPr>
+                <w:color w:val="000000"/>
+                <w:shd w:fill="auto" w:val="clear"/>
+              </w:rPr>
+              <w:pStyle w:val="P68B1DB1-Normal3"/>
+            </w:pPr>
+            <w:r>
+              <w:t xml:space="preserve">Uzothola isaziso ngosuku ukukukhumbuza ukuqeda isifundo. Futhi uma ungasiboni, kulungile! Ungabuya kuJabuChat noma inini ukuqhubeka ngesifundo sakho.</w:t>
+            </w:r>
+          </w:p>
+          <w:p>
+            <w:pPr>
+              <w:spacing w:after="0" w:line="276" w:lineRule="auto"/>
+              <w:jc w:val="left"/>
+              <w:rPr>
+                <w:color w:val="000000"/>
+                <w:shd w:fill="auto" w:val="clear"/>
+              </w:rPr>
+            </w:pPr>
+          </w:p>
+          <w:p>
+            <w:pPr>
+              <w:spacing w:after="0" w:line="276" w:lineRule="auto"/>
+              <w:jc w:val="left"/>
+              <w:rPr>
+                <w:color w:val="000000"/>
+                <w:shd w:fill="auto" w:val="clear"/>
+              </w:rPr>
+              <w:pStyle w:val="P68B1DB1-Normal3"/>
+            </w:pPr>
+            <w:r>
+              <w:t xml:space="preserve">Isifundo sinemibuzo, imifanekiso ehlekisayo, amathiphu nomsebenzi ojabulisayo ongayizama nengane yakho noma nomndeni.</w:t>
             </w:r>
           </w:p>
         </w:tc>
@@ -464,7 +464,7 @@
               <w:pStyle w:val="P68B1DB1-Normal3"/>
             </w:pPr>
             <w:r>
-              <w:t xml:space="preserve">If you are ever stuck or need help, type MENU or HELP at the end of your lessons to get more support. </w:t>
+              <w:t xml:space="preserve">Uma uzizwa ustakhile noma udinga usizo, bhala uthi IMENYU noma USIZO ekugcineni kwezifundo zakho ukuthola ukwesekwa okwengeziwe. </w:t>
             </w:r>
           </w:p>
         </w:tc>
@@ -522,13 +522,13 @@
               <w:pStyle w:val="P68B1DB1-Normal3"/>
             </w:pPr>
             <w:r>
-              <w:t xml:space="preserve">When you type HELP anytime, you can get information about resources in your community to address family violence, sexual violence, mental health, or other emergencies. </w:t>
+              <w:t xml:space="preserve">Uma ubhala uthi USIZO nanini, ungathola ulwazi ngamathuluzi emphakathini wakho ukubhekana nedlame lomndeni, udlame lwezocansi, ukuphila kwengqondo, noma okunye okuphuthumayo. </w:t>
               <w:br w:type="textWrapping"/>
               <w:br w:type="textWrapping"/>
               <w:t xml:space="preserve">Imininingwane yakho iphephile lapha: Akukho okuzokwabelwana ngakho ngaphandle kwemvume yakho futhi kungeke kudayiselwe inzuzo. Imiyalezo oyithumelayo ivikelwe ngobuchepheshe yakhiyelwa endaweni evikelekile kwintanethi. </w:t>
               <w:br w:type="textWrapping"/>
               <w:br w:type="textWrapping"/>
-              <w:t xml:space="preserve">Remember, anyone with access to your unlocked phone can view your messages. So, if you send sensitive information and are worried, delete the messages from your phone. </w:t>
+              <w:t xml:space="preserve">Khumbula, umuntu okwaziyo ukuvula ifoni yakho angabona imilayezo yakho. Ngakho ke, uma uthumela ulwazi olubucayi futhi ukhathazekile, dilitha imilayezo efonini yakho. </w:t>
             </w:r>
           </w:p>
         </w:tc>
@@ -587,37 +587,37 @@
               <w:pStyle w:val="P68B1DB1-Normal3"/>
             </w:pPr>
             <w:r>
-              <w:t xml:space="preserve">Being here shows how much you care about providing the best support for your child. </w:t>
-              <w:br w:type="textWrapping"/>
-              <w:br w:type="textWrapping"/>
-              <w:t xml:space="preserve">It is what you do with your child that will really make a difference. </w:t>
-              <w:br w:type="textWrapping"/>
-              <w:br w:type="textWrapping"/>
-              <w:t xml:space="preserve">ParentText will provide tips through lessons to help you with your relationship with your child. It is up to you to put these tips into practice!</w:t>
-            </w:r>
-          </w:p>
-          <w:p>
-            <w:pPr>
-              <w:spacing w:after="0" w:line="276" w:lineRule="auto"/>
-              <w:jc w:val="left"/>
-              <w:rPr>
-                <w:color w:val="000000"/>
-                <w:shd w:fill="auto" w:val="clear"/>
-              </w:rPr>
-            </w:pPr>
-          </w:p>
-          <w:p>
-            <w:pPr>
-              <w:spacing w:after="0" w:line="276" w:lineRule="auto"/>
-              <w:jc w:val="left"/>
-              <w:rPr>
-                <w:color w:val="000000"/>
-                <w:shd w:fill="auto" w:val="clear"/>
-              </w:rPr>
-              <w:pStyle w:val="P68B1DB1-Normal3"/>
-            </w:pPr>
-            <w:r>
-              <w:t xml:space="preserve">Siyabonga kakhulu ngokulalela kwakho! You can access this video at any time via MENU. Sithemba ukuthi ozolujabulela uhambo lwakho lwe-ParentText futhi uzuze ngokugcwele kuyo! </w:t>
+              <w:t xml:space="preserve">Ukuba kwakho la kutshengisa ukuthi unendaba kangakanani nokweseka ingane yakho kahle. </w:t>
+              <w:br w:type="textWrapping"/>
+              <w:br w:type="textWrapping"/>
+              <w:t xml:space="preserve">Ilokhu okhetha ukukwenza nengane yakho okungawenza ngempela umehluko. </w:t>
+              <w:br w:type="textWrapping"/>
+              <w:br w:type="textWrapping"/>
+              <w:t xml:space="preserve">I-JabuChat izokupha amathiphu ezifundweni ukukusiza ngobudlelwano nengane yakho. Kukuwena ukuthatha lamathiphu uwenze!</w:t>
+            </w:r>
+          </w:p>
+          <w:p>
+            <w:pPr>
+              <w:spacing w:after="0" w:line="276" w:lineRule="auto"/>
+              <w:jc w:val="left"/>
+              <w:rPr>
+                <w:color w:val="000000"/>
+                <w:shd w:fill="auto" w:val="clear"/>
+              </w:rPr>
+            </w:pPr>
+          </w:p>
+          <w:p>
+            <w:pPr>
+              <w:spacing w:after="0" w:line="276" w:lineRule="auto"/>
+              <w:jc w:val="left"/>
+              <w:rPr>
+                <w:color w:val="000000"/>
+                <w:shd w:fill="auto" w:val="clear"/>
+              </w:rPr>
+              <w:pStyle w:val="P68B1DB1-Normal3"/>
+            </w:pPr>
+            <w:r>
+              <w:t xml:space="preserve">Siyabonga kakhulu ngokulalela kwakho! Ungathola levidiyo noma inini kuMENYU. Sithemba ukuthi ozolujabulela uhambo lwakho lwe-ParentText futhi uzuze ngokugcwele kuyo! </w:t>
             </w:r>
           </w:p>
         </w:tc>
@@ -644,7 +644,7 @@
               <w:pStyle w:val="P68B1DB1-Normal3"/>
             </w:pPr>
             <w:r>
-              <w:t xml:space="preserve">Welcome to ParentText</w:t>
+              <w:t xml:space="preserve">Siyakwamukela kuJabuChat</w:t>
             </w:r>
           </w:p>
         </w:tc>
@@ -818,7 +818,7 @@
               <w:pStyle w:val="P68B1DB1-Normal3"/>
             </w:pPr>
             <w:r>
-              <w:t xml:space="preserve">Welcome to WASHText! </w:t>
+              <w:t xml:space="preserve">Siyakwamukela kuWASHText! </w:t>
             </w:r>
           </w:p>
           <w:p>
@@ -843,13 +843,13 @@
               <w:pStyle w:val="P68B1DB1-Normal3"/>
             </w:pPr>
             <w:r>
-              <w:t xml:space="preserve">WASHText is like having a supportive friend by your side, guiding you to keep your home and family healthy and safe.  </w:t>
-              <w:br w:type="textWrapping"/>
-              <w:br w:type="textWrapping"/>
-              <w:t xml:space="preserve">It is created by a team of experts from the University of Cape Town, University of Oxford, Fort Hare University, Clowns Without Borders South Africa, and Parenting for Lifelong Health. </w:t>
-              <w:br w:type="textWrapping"/>
-              <w:br w:type="textWrapping"/>
-              <w:t xml:space="preserve">I am ______, your guide. Even though I might seem human, I am a robot created by Parenting for Lifelong Health and UNICEF to support you. </w:t>
+              <w:t xml:space="preserve">I-WASHText ifana nokuba nomngani okwesekayo eduze nawe, ekuhola ukugcina ikhaya nomndeni wakho unempilo futhi uphephile.  </w:t>
+              <w:br w:type="textWrapping"/>
+              <w:br w:type="textWrapping"/>
+              <w:t xml:space="preserve">Idalwe iqembu lochwepheshe baseNyuvesi yaseKapa, iNyuvesi yase-Oxford, iNyuvesi yaseFort Hare, Clowns Without Borders South Africa neParenting of Lifelong Health. </w:t>
+              <w:br w:type="textWrapping"/>
+              <w:br w:type="textWrapping"/>
+              <w:t xml:space="preserve">Ngingu ______, umholi wakho. Noma ngibonakala njengomuntu, ngiyirobhothi elidalwe nguParenting for Lifelong Health ne-UNICEF ukukweseka. </w:t>
             </w:r>
           </w:p>
         </w:tc>
@@ -876,7 +876,7 @@
               <w:pStyle w:val="P68B1DB1-Normal3"/>
             </w:pPr>
             <w:r>
-              <w:t xml:space="preserve">Welcome to WASHText!</w:t>
+              <w:t xml:space="preserve">Siyakwamukela kuWASHText!</w:t>
             </w:r>
           </w:p>
         </w:tc>
@@ -908,10 +908,10 @@
               <w:pStyle w:val="P68B1DB1-Normal3"/>
             </w:pPr>
             <w:r>
-              <w:t xml:space="preserve">Let us see how WASHText works. </w:t>
-              <w:br w:type="textWrapping"/>
-              <w:br w:type="textWrapping"/>
-              <w:t xml:space="preserve">WASHText offers 5 daily lessons to keep your family healthy. Once you complete all 5 daily lessons, you will earn a WASH certificate! </w:t>
+              <w:t xml:space="preserve">Masibone ukuthi iWASHText isebenza kanjani. </w:t>
+              <w:br w:type="textWrapping"/>
+              <w:br w:type="textWrapping"/>
+              <w:t xml:space="preserve">I-WASHText ukupha izifundo ngosuku eziyi-5 ukugcina umndeni wakho uphilile. Uma usuqede zonke izifundo zosuku eziyi-5, uzothola isitifiketi seWASH! </w:t>
             </w:r>
           </w:p>
           <w:p>
@@ -948,7 +948,7 @@
               <w:pStyle w:val="P68B1DB1-Normal3"/>
             </w:pPr>
             <w:r>
-              <w:t xml:space="preserve">Keeping My Family Healthy</w:t>
+              <w:t xml:space="preserve">Ukugcina Umndeni Wami Uphilile</w:t>
             </w:r>
           </w:p>
           <w:p>
@@ -974,19 +974,19 @@
               <w:pStyle w:val="P68B1DB1-Normal3"/>
             </w:pPr>
             <w:r>
-              <w:t xml:space="preserve">Healthy Home, Healthy Families </w:t>
-              <w:br w:type="textWrapping"/>
-              <w:br w:type="textWrapping"/>
-              <w:t>Handwashing</w:t>
-              <w:br w:type="textWrapping"/>
-              <w:br w:type="textWrapping"/>
-              <w:t xml:space="preserve">Safe Food and Water</w:t>
-              <w:br w:type="textWrapping"/>
-              <w:br w:type="textWrapping"/>
-              <w:t xml:space="preserve">Clean Toilets </w:t>
-              <w:br w:type="textWrapping"/>
-              <w:br w:type="textWrapping"/>
-              <w:t xml:space="preserve">Managing Rubbish </w:t>
+              <w:t xml:space="preserve">Ikhaya Eliphilile, Imindeni Ephilile </w:t>
+              <w:br w:type="textWrapping"/>
+              <w:br w:type="textWrapping"/>
+              <w:t xml:space="preserve">Ukugeza Izandla</w:t>
+              <w:br w:type="textWrapping"/>
+              <w:br w:type="textWrapping"/>
+              <w:t xml:space="preserve">Ukudlala Namanzi Aphephile</w:t>
+              <w:br w:type="textWrapping"/>
+              <w:br w:type="textWrapping"/>
+              <w:t xml:space="preserve">Izindlu Zangasese Ezihlanzekile </w:t>
+              <w:br w:type="textWrapping"/>
+              <w:br w:type="textWrapping"/>
+              <w:t xml:space="preserve">Ukuphatha Udoti </w:t>
               <w:br w:type="textWrapping"/>
               <w:br w:type="textWrapping"/>
             </w:r>
@@ -1020,55 +1020,55 @@
               <w:pStyle w:val="P68B1DB1-Normal3"/>
             </w:pPr>
             <w:r>
-              <w:t xml:space="preserve">Now, let’s see what a lesson in WASHText looks like. </w:t>
-            </w:r>
-          </w:p>
-          <w:p>
-            <w:pPr>
-              <w:spacing w:after="0" w:line="276" w:lineRule="auto"/>
-              <w:jc w:val="left"/>
-              <w:rPr>
-                <w:color w:val="000000"/>
-                <w:shd w:fill="auto" w:val="clear"/>
-              </w:rPr>
-            </w:pPr>
-          </w:p>
-          <w:p>
-            <w:pPr>
-              <w:spacing w:after="0" w:line="276" w:lineRule="auto"/>
-              <w:jc w:val="left"/>
-              <w:rPr>
-                <w:color w:val="000000"/>
-                <w:shd w:fill="auto" w:val="clear"/>
-              </w:rPr>
-              <w:pStyle w:val="P68B1DB1-Normal3"/>
-            </w:pPr>
-            <w:r>
-              <w:t xml:space="preserve">You'll receive a daily notification to remind you to complete your lesson. And if you miss it, it is also okay! You can always return to WASHText anytime to catch up on your lesson.</w:t>
-            </w:r>
-          </w:p>
-          <w:p>
-            <w:pPr>
-              <w:spacing w:after="0" w:line="276" w:lineRule="auto"/>
-              <w:jc w:val="left"/>
-              <w:rPr>
-                <w:color w:val="000000"/>
-                <w:shd w:fill="auto" w:val="clear"/>
-              </w:rPr>
-            </w:pPr>
-          </w:p>
-          <w:p>
-            <w:pPr>
-              <w:spacing w:after="0" w:line="276" w:lineRule="auto"/>
-              <w:jc w:val="left"/>
-              <w:rPr>
-                <w:color w:val="000000"/>
-                <w:shd w:fill="auto" w:val="clear"/>
-              </w:rPr>
-              <w:pStyle w:val="P68B1DB1-Normal3"/>
-            </w:pPr>
-            <w:r>
-              <w:t xml:space="preserve">Each lesson is a mix of quizzes, comics, and tips to try at home with your family.</w:t>
+              <w:t xml:space="preserve">Manje, masibone ukuthi isifundo kuWASHText sibukeka kanjani. </w:t>
+            </w:r>
+          </w:p>
+          <w:p>
+            <w:pPr>
+              <w:spacing w:after="0" w:line="276" w:lineRule="auto"/>
+              <w:jc w:val="left"/>
+              <w:rPr>
+                <w:color w:val="000000"/>
+                <w:shd w:fill="auto" w:val="clear"/>
+              </w:rPr>
+            </w:pPr>
+          </w:p>
+          <w:p>
+            <w:pPr>
+              <w:spacing w:after="0" w:line="276" w:lineRule="auto"/>
+              <w:jc w:val="left"/>
+              <w:rPr>
+                <w:color w:val="000000"/>
+                <w:shd w:fill="auto" w:val="clear"/>
+              </w:rPr>
+              <w:pStyle w:val="P68B1DB1-Normal3"/>
+            </w:pPr>
+            <w:r>
+              <w:t xml:space="preserve">Uzothola isaziso ngosuku ukukukhumbuza ukuqeda isifundo. Futhi uma ungasiboni, kulungile! Ungabuya kuWASHText noma inini ukuqhubeka ngesifundo sakho.</w:t>
+            </w:r>
+          </w:p>
+          <w:p>
+            <w:pPr>
+              <w:spacing w:after="0" w:line="276" w:lineRule="auto"/>
+              <w:jc w:val="left"/>
+              <w:rPr>
+                <w:color w:val="000000"/>
+                <w:shd w:fill="auto" w:val="clear"/>
+              </w:rPr>
+            </w:pPr>
+          </w:p>
+          <w:p>
+            <w:pPr>
+              <w:spacing w:after="0" w:line="276" w:lineRule="auto"/>
+              <w:jc w:val="left"/>
+              <w:rPr>
+                <w:color w:val="000000"/>
+                <w:shd w:fill="auto" w:val="clear"/>
+              </w:rPr>
+              <w:pStyle w:val="P68B1DB1-Normal3"/>
+            </w:pPr>
+            <w:r>
+              <w:t xml:space="preserve">Isifundo sinemibuzo, imifanekiso ehlekisayo, namathiphu ongawazama ekhaya nomndeni wakho.</w:t>
             </w:r>
           </w:p>
         </w:tc>
@@ -1128,7 +1128,7 @@
               <w:pStyle w:val="P68B1DB1-Normal3"/>
             </w:pPr>
             <w:r>
-              <w:t xml:space="preserve">If you are ever stuck or need help, type HELP at the end of your lessons to get more support. </w:t>
+              <w:t xml:space="preserve">Uma uzizwa ustakhile noma udinga usizo, bhala uthi USIZO ekugcineni kwezifundo zakho ukuthola ukwesekwa okwengeziwe. </w:t>
             </w:r>
           </w:p>
         </w:tc>
@@ -1186,13 +1186,13 @@
               <w:pStyle w:val="P68B1DB1-Normal3"/>
             </w:pPr>
             <w:r>
-              <w:t xml:space="preserve">When you type HELP anytime, you can get information about resources in your community to address family violence, sexual violence, mental health, or other emergencies.</w:t>
-              <w:br w:type="textWrapping"/>
-              <w:br w:type="textWrapping"/>
-              <w:t xml:space="preserve">Your information here is safe: Nothing will be shared without your permission and will not be sold for profit. Imiyalezo oyithumelayo ivikelwe ngobuchepheshe yakhiyelwa endaweni evikelekile kwintanethi. </w:t>
-              <w:br w:type="textWrapping"/>
-              <w:br w:type="textWrapping"/>
-              <w:t xml:space="preserve">Remember, anyone with access to your unlocked phone can view your messages. So, if you send sensitive information and are worried, delete the messages from your phone. </w:t>
+              <w:t xml:space="preserve">Uma ubhala uthi USIZO noma inini, ungathola ulwazi ngamathuluzi emphakathini wakho ukubhekana nodlame lomndeni, udlame lwezocansi, ukuphila kwengqondo, noma okunye okuphuthumayo.</w:t>
+              <w:br w:type="textWrapping"/>
+              <w:br w:type="textWrapping"/>
+              <w:t xml:space="preserve">Ulwazi ngawe lana luphephile: Akukho okuzokwethulwa ngaphandle kwemvumo yakho futhi angeke kudayiswe ukuwenza imali. Imiyalezo oyithumelayo ivikelwe ngobuchepheshe yakhiyelwa endaweni evikelekile kwintanethi. </w:t>
+              <w:br w:type="textWrapping"/>
+              <w:br w:type="textWrapping"/>
+              <w:t xml:space="preserve">Khumbula, umuntu okwaziyo ukuvula ifoni yakho angabona imilayezo yakho. Ngakho ke, uma uthumela ulwazi olubucayi futhi ukhathazekile, dilitha imilayezo efonini yakho. </w:t>
             </w:r>
           </w:p>
         </w:tc>
@@ -1251,37 +1251,37 @@
               <w:pStyle w:val="P68B1DB1-Normal3"/>
             </w:pPr>
             <w:r>
-              <w:t xml:space="preserve">Being here shows how much you care about providing the best support for your family. </w:t>
-              <w:br w:type="textWrapping"/>
-              <w:br w:type="textWrapping"/>
-              <w:t xml:space="preserve">It is what you do with your family that will really make a difference. </w:t>
-              <w:br w:type="textWrapping"/>
-              <w:br w:type="textWrapping"/>
-              <w:t xml:space="preserve">WASHText will offer tips and lessons to help you keep your family healthy and safe. It is up to you to put these tips into practice!</w:t>
-            </w:r>
-          </w:p>
-          <w:p>
-            <w:pPr>
-              <w:spacing w:after="0" w:line="276" w:lineRule="auto"/>
-              <w:jc w:val="left"/>
-              <w:rPr>
-                <w:color w:val="000000"/>
-                <w:shd w:fill="auto" w:val="clear"/>
-              </w:rPr>
-            </w:pPr>
-          </w:p>
-          <w:p>
-            <w:pPr>
-              <w:spacing w:after="0" w:line="276" w:lineRule="auto"/>
-              <w:jc w:val="left"/>
-              <w:rPr>
-                <w:color w:val="000000"/>
-                <w:shd w:fill="auto" w:val="clear"/>
-              </w:rPr>
-              <w:pStyle w:val="P68B1DB1-Normal3"/>
-            </w:pPr>
-            <w:r>
-              <w:t xml:space="preserve">Siyabonga kakhulu ngokulalela kwakho! You can access this video at any time via MENU. We hope you enjoy your WASHText journey and make the most of it! </w:t>
+              <w:t xml:space="preserve">Ukuba kwakho la kutshengisa ukuthi unendaba kangakanani nokweseka umndeni wakho. </w:t>
+              <w:br w:type="textWrapping"/>
+              <w:br w:type="textWrapping"/>
+              <w:t xml:space="preserve">Ilokhu okhetha ukukwenza nomndeni wakho okungawenza ngempela umehluko. </w:t>
+              <w:br w:type="textWrapping"/>
+              <w:br w:type="textWrapping"/>
+              <w:t xml:space="preserve">I-WASHText izokupha amathiphu nezifundo ukukusiza ugcine umndeni wakho uphilile futhi uphephile. Kukuwena ukuthatha lamathiphu uwenze!</w:t>
+            </w:r>
+          </w:p>
+          <w:p>
+            <w:pPr>
+              <w:spacing w:after="0" w:line="276" w:lineRule="auto"/>
+              <w:jc w:val="left"/>
+              <w:rPr>
+                <w:color w:val="000000"/>
+                <w:shd w:fill="auto" w:val="clear"/>
+              </w:rPr>
+            </w:pPr>
+          </w:p>
+          <w:p>
+            <w:pPr>
+              <w:spacing w:after="0" w:line="276" w:lineRule="auto"/>
+              <w:jc w:val="left"/>
+              <w:rPr>
+                <w:color w:val="000000"/>
+                <w:shd w:fill="auto" w:val="clear"/>
+              </w:rPr>
+              <w:pStyle w:val="P68B1DB1-Normal3"/>
+            </w:pPr>
+            <w:r>
+              <w:t xml:space="preserve">Siyabonga kakhulu ngokulalela kwakho! Ungathola levidiyo noma inini kuMENYU. Sithemba ukuthi uzolujabulela uhambo lwakho neWASHText futhi uthole okuningi khona! </w:t>
             </w:r>
           </w:p>
         </w:tc>
@@ -1308,7 +1308,7 @@
               <w:pStyle w:val="P68B1DB1-Normal3"/>
             </w:pPr>
             <w:r>
-              <w:t xml:space="preserve">Welcome to WASHText</w:t>
+              <w:t xml:space="preserve">Siyakwamukela kuWASHText</w:t>
             </w:r>
           </w:p>
         </w:tc>

</xml_diff>